<commit_message>
Week 15 Updating supporting files
</commit_message>
<xml_diff>
--- a/Week-13-Intro_to_React_Webpack_Components_and_JSX/Mellinger-Resume-Oct 2022.docx
+++ b/Week-13-Intro_to_React_Webpack_Components_and_JSX/Mellinger-Resume-Oct 2022.docx
@@ -321,39 +321,55 @@
           <w:sz w:val="20"/>
           <w:szCs w:val="20"/>
         </w:rPr>
-        <w:t>Recently graduated from a Front-end developer course with certificate</w:t>
-      </w:r>
-      <w:r>
-        <w:rPr>
-          <w:rFonts w:ascii="Times New Roman" w:hAnsi="Times New Roman"/>
-          <w:sz w:val="20"/>
-          <w:szCs w:val="20"/>
-        </w:rPr>
-        <w:t xml:space="preserve"> of completion I am studying to be a full-stack</w:t>
-      </w:r>
-      <w:r>
-        <w:rPr>
-          <w:rFonts w:ascii="Times New Roman" w:hAnsi="Times New Roman"/>
-          <w:sz w:val="20"/>
-          <w:szCs w:val="20"/>
-        </w:rPr>
-        <w:t>.</w:t>
-      </w:r>
-      <w:r>
-        <w:rPr>
-          <w:rFonts w:ascii="Times New Roman" w:hAnsi="Times New Roman"/>
-          <w:sz w:val="20"/>
-          <w:szCs w:val="20"/>
-        </w:rPr>
-        <w:t xml:space="preserve"> I am changing careers from my </w:t>
-      </w:r>
-      <w:r>
-        <w:rPr>
-          <w:rFonts w:ascii="Times New Roman" w:hAnsi="Times New Roman"/>
-          <w:sz w:val="20"/>
-          <w:szCs w:val="20"/>
-        </w:rPr>
-        <w:t xml:space="preserve">20+ years of experience troubleshooting electronic and mechanical devices to component level. </w:t>
+        <w:t>Recently graduated from a Front-end developer course with certificate of completion I am studying to be a full-stack</w:t>
+      </w:r>
+      <w:r>
+        <w:rPr>
+          <w:rFonts w:ascii="Times New Roman" w:hAnsi="Times New Roman"/>
+          <w:sz w:val="20"/>
+          <w:szCs w:val="20"/>
+        </w:rPr>
+        <w:t xml:space="preserve"> developer</w:t>
+      </w:r>
+      <w:r>
+        <w:rPr>
+          <w:rFonts w:ascii="Times New Roman" w:hAnsi="Times New Roman"/>
+          <w:sz w:val="20"/>
+          <w:szCs w:val="20"/>
+        </w:rPr>
+        <w:t xml:space="preserve">. I am changing careers from my </w:t>
+      </w:r>
+      <w:r>
+        <w:rPr>
+          <w:rFonts w:ascii="Times New Roman" w:hAnsi="Times New Roman"/>
+          <w:sz w:val="20"/>
+          <w:szCs w:val="20"/>
+        </w:rPr>
+        <w:t>20+ years of experience troubleshooting electronic and mechanical</w:t>
+      </w:r>
+      <w:r>
+        <w:rPr>
+          <w:rFonts w:ascii="Times New Roman" w:hAnsi="Times New Roman"/>
+          <w:sz w:val="20"/>
+          <w:szCs w:val="20"/>
+        </w:rPr>
+        <w:t xml:space="preserve"> gaming</w:t>
+      </w:r>
+      <w:r>
+        <w:rPr>
+          <w:rFonts w:ascii="Times New Roman" w:hAnsi="Times New Roman"/>
+          <w:sz w:val="20"/>
+          <w:szCs w:val="20"/>
+        </w:rPr>
+        <w:t xml:space="preserve"> devices to component level. </w:t>
+      </w:r>
+      <w:r>
+        <w:rPr>
+          <w:rFonts w:ascii="Times New Roman" w:hAnsi="Times New Roman"/>
+          <w:sz w:val="20"/>
+          <w:szCs w:val="20"/>
+        </w:rPr>
+        <w:t xml:space="preserve">I have </w:t>
       </w:r>
       <w:r>
         <w:rPr>
@@ -377,7 +393,23 @@
           <w:sz w:val="20"/>
           <w:szCs w:val="20"/>
         </w:rPr>
-        <w:t>various jurisdictions. Various network and communications equipment experience.</w:t>
+        <w:t>various jurisdictions</w:t>
+      </w:r>
+      <w:r>
+        <w:rPr>
+          <w:rFonts w:ascii="Times New Roman" w:hAnsi="Times New Roman"/>
+          <w:sz w:val="20"/>
+          <w:szCs w:val="20"/>
+        </w:rPr>
+        <w:t xml:space="preserve"> as well as v</w:t>
+      </w:r>
+      <w:r>
+        <w:rPr>
+          <w:rFonts w:ascii="Times New Roman" w:hAnsi="Times New Roman"/>
+          <w:sz w:val="20"/>
+          <w:szCs w:val="20"/>
+        </w:rPr>
+        <w:t>arious network and communications equipment experience.</w:t>
       </w:r>
       <w:r>
         <w:rPr>
@@ -1688,7 +1720,6 @@
           <w:sz w:val="24"/>
           <w:szCs w:val="24"/>
         </w:rPr>
-        <w:lastRenderedPageBreak/>
         <w:t>IGT Las Vegas</w:t>
       </w:r>
       <w:r>
@@ -5929,19 +5960,6 @@
 </file>
 
 <file path=customXml/item1.xml><?xml version="1.0" encoding="utf-8"?>
-<b:Sources xmlns:b="http://schemas.openxmlformats.org/officeDocument/2006/bibliography" xmlns="http://schemas.openxmlformats.org/officeDocument/2006/bibliography" SelectedStyle="\APASixthEditionOfficeOnline.xsl" StyleName="APA" Version="6"/>
-</file>
-
-<file path=customXml/item2.xml><?xml version="1.0" encoding="utf-8"?>
-<?mso-contentType ?>
-<FormTemplates xmlns="http://schemas.microsoft.com/sharepoint/v3/contenttype/forms">
-  <Display>DocumentLibraryForm</Display>
-  <Edit>DocumentLibraryForm</Edit>
-  <New>DocumentLibraryForm</New>
-</FormTemplates>
-</file>
-
-<file path=customXml/item3.xml><?xml version="1.0" encoding="utf-8"?>
 <ct:contentTypeSchema xmlns:ct="http://schemas.microsoft.com/office/2006/metadata/contentType" xmlns:ma="http://schemas.microsoft.com/office/2006/metadata/properties/metaAttributes" ct:_="" ma:_="" ma:contentTypeName="Document" ma:contentTypeID="0x010100502C3207AE13F040BD5106DA6EAD8612" ma:contentTypeVersion="13" ma:contentTypeDescription="Create a new document." ma:contentTypeScope="" ma:versionID="96dbe4cce6bbda819b99eb7f81a84048">
   <xsd:schema xmlns:xsd="http://www.w3.org/2001/XMLSchema" xmlns:xs="http://www.w3.org/2001/XMLSchema" xmlns:p="http://schemas.microsoft.com/office/2006/metadata/properties" xmlns:ns3="41c20df1-8bb0-4df9-8c48-a133f813bcc1" xmlns:ns4="bf86c0f4-4afb-4bbb-a11b-c3767bf3f863" targetNamespace="http://schemas.microsoft.com/office/2006/metadata/properties" ma:root="true" ma:fieldsID="b277581f4ca0d6df81bcd891f33bbb4d" ns3:_="" ns4:_="">
     <xsd:import namespace="41c20df1-8bb0-4df9-8c48-a133f813bcc1"/>
@@ -6164,6 +6182,19 @@
 </ct:contentTypeSchema>
 </file>
 
+<file path=customXml/item2.xml><?xml version="1.0" encoding="utf-8"?>
+<?mso-contentType ?>
+<FormTemplates xmlns="http://schemas.microsoft.com/sharepoint/v3/contenttype/forms">
+  <Display>DocumentLibraryForm</Display>
+  <Edit>DocumentLibraryForm</Edit>
+  <New>DocumentLibraryForm</New>
+</FormTemplates>
+</file>
+
+<file path=customXml/item3.xml><?xml version="1.0" encoding="utf-8"?>
+<b:Sources xmlns:b="http://schemas.openxmlformats.org/officeDocument/2006/bibliography" xmlns="http://schemas.openxmlformats.org/officeDocument/2006/bibliography" SelectedStyle="\APASixthEditionOfficeOnline.xsl" StyleName="APA" Version="6"/>
+</file>
+
 <file path=customXml/item4.xml><?xml version="1.0" encoding="utf-8"?>
 <p:properties xmlns:p="http://schemas.microsoft.com/office/2006/metadata/properties" xmlns:xsi="http://www.w3.org/2001/XMLSchema-instance" xmlns:pc="http://schemas.microsoft.com/office/infopath/2007/PartnerControls">
   <documentManagement/>
@@ -6171,22 +6202,6 @@
 </file>
 
 <file path=customXml/itemProps1.xml><?xml version="1.0" encoding="utf-8"?>
-<ds:datastoreItem xmlns:ds="http://schemas.openxmlformats.org/officeDocument/2006/customXml" ds:itemID="{F9501193-2FD0-4CDE-9484-3D1E20447309}">
-  <ds:schemaRefs>
-    <ds:schemaRef ds:uri="http://schemas.openxmlformats.org/officeDocument/2006/bibliography"/>
-  </ds:schemaRefs>
-</ds:datastoreItem>
-</file>
-
-<file path=customXml/itemProps2.xml><?xml version="1.0" encoding="utf-8"?>
-<ds:datastoreItem xmlns:ds="http://schemas.openxmlformats.org/officeDocument/2006/customXml" ds:itemID="{A26ACF1C-C341-4958-8EC4-19B1B2BB9EC1}">
-  <ds:schemaRefs>
-    <ds:schemaRef ds:uri="http://schemas.microsoft.com/sharepoint/v3/contenttype/forms"/>
-  </ds:schemaRefs>
-</ds:datastoreItem>
-</file>
-
-<file path=customXml/itemProps3.xml><?xml version="1.0" encoding="utf-8"?>
 <ds:datastoreItem xmlns:ds="http://schemas.openxmlformats.org/officeDocument/2006/customXml" ds:itemID="{FDBFF460-D6A6-4B53-8AF3-F58EBFAFB153}">
   <ds:schemaRefs>
     <ds:schemaRef ds:uri="http://schemas.microsoft.com/office/2006/metadata/contentType"/>
@@ -6205,6 +6220,22 @@
 </ds:datastoreItem>
 </file>
 
+<file path=customXml/itemProps2.xml><?xml version="1.0" encoding="utf-8"?>
+<ds:datastoreItem xmlns:ds="http://schemas.openxmlformats.org/officeDocument/2006/customXml" ds:itemID="{A26ACF1C-C341-4958-8EC4-19B1B2BB9EC1}">
+  <ds:schemaRefs>
+    <ds:schemaRef ds:uri="http://schemas.microsoft.com/sharepoint/v3/contenttype/forms"/>
+  </ds:schemaRefs>
+</ds:datastoreItem>
+</file>
+
+<file path=customXml/itemProps3.xml><?xml version="1.0" encoding="utf-8"?>
+<ds:datastoreItem xmlns:ds="http://schemas.openxmlformats.org/officeDocument/2006/customXml" ds:itemID="{F9501193-2FD0-4CDE-9484-3D1E20447309}">
+  <ds:schemaRefs>
+    <ds:schemaRef ds:uri="http://schemas.openxmlformats.org/officeDocument/2006/bibliography"/>
+  </ds:schemaRefs>
+</ds:datastoreItem>
+</file>
+
 <file path=customXml/itemProps4.xml><?xml version="1.0" encoding="utf-8"?>
 <ds:datastoreItem xmlns:ds="http://schemas.openxmlformats.org/officeDocument/2006/customXml" ds:itemID="{DB8E00EA-BAEC-4A8A-92D3-8FCA3F74D05B}">
   <ds:schemaRefs>

</xml_diff>